<commit_message>
Hero lives implemented,  monster redraw fixed
</commit_message>
<xml_diff>
--- a/User Stories.docx
+++ b/User Stories.docx
@@ -10,7 +10,11 @@
         <w:t>User Stories:</w:t>
       </w:r>
     </w:p>
-    <w:p/>
+    <w:p>
+      <w:r>
+        <w:t>Cycle 2:</w:t>
+      </w:r>
+    </w:p>
     <w:p>
       <w:r>
         <w:t>As a player, I want to be able to gain lives.</w:t>
@@ -47,30 +51,34 @@
         <w:t>As a player, I would like to encounter at least two different types of enemies—one that can dig, and one that can only move through already dug holes.</w:t>
       </w:r>
     </w:p>
-    <w:p/>
-    <w:p>
-      <w:r>
-        <w:t>As a player, I want to be able to interact with gold bags that can fall on and kill any character and be picked up for points after falling a certain distance/time.</w:t>
-      </w:r>
-    </w:p>
-    <w:p>
-      <w:r>
-        <w:t>As a player, I want new enemies to replace enemies I’ve killed after a certain period of time.</w:t>
-      </w:r>
-    </w:p>
-    <w:p>
-      <w:r>
-        <w:t>As a player, I want to be able to see the number of points I have collected.</w:t>
-      </w:r>
-    </w:p>
-    <w:p>
-      <w:r>
-        <w:t>As a player, I want to have lives that I can lose and gain and a</w:t>
+    <w:p>
+      <w:r>
+        <w:t>Cycle 3</w:t>
       </w:r>
       <w:bookmarkStart w:id="0" w:name="_GoBack"/>
       <w:bookmarkEnd w:id="0"/>
       <w:r>
-        <w:t>re publicly displayed.</w:t>
+        <w:t>:</w:t>
+      </w:r>
+    </w:p>
+    <w:p>
+      <w:r>
+        <w:t>As a player, I want to be able to interact with gold bags that can fall on and kill any character and be picked up for points after falling a certain distance/time.</w:t>
+      </w:r>
+    </w:p>
+    <w:p>
+      <w:r>
+        <w:t>As a player, I want new enemies to replace enemies I’ve killed after a certain period of time.</w:t>
+      </w:r>
+    </w:p>
+    <w:p>
+      <w:r>
+        <w:t>As a player, I want to be able to see the number of points I have collected.</w:t>
+      </w:r>
+    </w:p>
+    <w:p>
+      <w:r>
+        <w:t>As a player, I want to have lives that I can lose and gain and are publicly displayed.</w:t>
       </w:r>
     </w:p>
     <w:p>

</xml_diff>

<commit_message>
User Stories for cycle 4
</commit_message>
<xml_diff>
--- a/User Stories.docx
+++ b/User Stories.docx
@@ -91,10 +91,58 @@
         <w:t>As a player, I would like to be able to save past scores along with a profile name to compare myself with other people who play the game.</w:t>
       </w:r>
     </w:p>
+    <w:p/>
+    <w:p>
+      <w:r>
+        <w:t>Cycle 4:</w:t>
+      </w:r>
+    </w:p>
+    <w:p>
+      <w:r>
+        <w:t>As a player, I would like to be able to play with an Xbox 360 controller.</w:t>
+      </w:r>
+    </w:p>
+    <w:p>
+      <w:r>
+        <w:t>As a player, I would like to see a projectile.</w:t>
+      </w:r>
+    </w:p>
+    <w:p>
+      <w:r>
+        <w:t>As a player, I would like to have the heroes be able to switch places.</w:t>
+      </w:r>
+    </w:p>
+    <w:p>
+      <w:r>
+        <w:t>As a player I would like to have a load screen where the best past scores are displayed with a profile name.</w:t>
+      </w:r>
+    </w:p>
+    <w:p>
+      <w:r>
+        <w:t>As a player, I would like to play a survival mode in order to be further challenged.</w:t>
+      </w:r>
+    </w:p>
+    <w:p>
+      <w:r>
+        <w:lastRenderedPageBreak/>
+        <w:t>As a player, I would like random events such as new enemies spawning in random areas or new emerald and gold bags being added to the level.</w:t>
+      </w:r>
+    </w:p>
+    <w:p>
+      <w:r>
+        <w:t>As a player, I would like to the screen to have a different image for moving in each direction in order to clearly see which direction the player is facing.</w:t>
+      </w:r>
+    </w:p>
+    <w:p>
+      <w:r>
+        <w:t>As a player, I would like to hear sounds and music while playing.</w:t>
+      </w:r>
+    </w:p>
     <w:p>
       <w:bookmarkStart w:id="0" w:name="_GoBack"/>
       <w:bookmarkEnd w:id="0"/>
     </w:p>
+    <w:p/>
     <w:p/>
     <w:sectPr>
       <w:pgSz w:w="12240" w:h="15840"/>

</xml_diff>